<commit_message>
Update interaction design topic 2
</commit_message>
<xml_diff>
--- a/Interaction Design/Coursera/topic 2.docx
+++ b/Interaction Design/Coursera/topic 2.docx
@@ -1,6 +1,6 @@
 
 <file path=word/document.xml><?xml version="1.0" encoding="utf-8"?>
-<w:document xmlns:wpc="http://schemas.microsoft.com/office/word/2010/wordprocessingCanvas" xmlns:cx="http://schemas.microsoft.com/office/drawing/2014/chartex" xmlns:cx1="http://schemas.microsoft.com/office/drawing/2015/9/8/chartex" xmlns:cx2="http://schemas.microsoft.com/office/drawing/2015/10/21/chartex" xmlns:cx3="http://schemas.microsoft.com/office/drawing/2016/5/9/chartex" xmlns:cx4="http://schemas.microsoft.com/office/drawing/2016/5/10/chartex" xmlns:cx5="http://schemas.microsoft.com/office/drawing/2016/5/11/chartex" xmlns:cx6="http://schemas.microsoft.com/office/drawing/2016/5/12/chartex" xmlns:cx7="http://schemas.microsoft.com/office/drawing/2016/5/13/chartex" xmlns:cx8="http://schemas.microsoft.com/office/drawing/2016/5/14/chartex" xmlns:mc="http://schemas.openxmlformats.org/markup-compatibility/2006" xmlns:aink="http://schemas.microsoft.com/office/drawing/2016/ink" xmlns:am3d="http://schemas.microsoft.com/office/drawing/2017/model3d" xmlns:o="urn:schemas-microsoft-com:office:office" xmlns:r="http://schemas.openxmlformats.org/officeDocument/2006/relationships" xmlns:m="http://schemas.openxmlformats.org/officeDocument/2006/math" xmlns:v="urn:schemas-microsoft-com:vml" xmlns:wp14="http://schemas.microsoft.com/office/word/2010/wordprocessingDrawing" xmlns:wp="http://schemas.openxmlformats.org/drawingml/2006/wordprocessingDrawing" xmlns:w10="urn:schemas-microsoft-com:office:word" xmlns:w="http://schemas.openxmlformats.org/wordprocessingml/2006/main" xmlns:w14="http://schemas.microsoft.com/office/word/2010/wordml" xmlns:w15="http://schemas.microsoft.com/office/word/2012/wordml" xmlns:w16cex="http://schemas.microsoft.com/office/word/2018/wordml/cex" xmlns:w16cid="http://schemas.microsoft.com/office/word/2016/wordml/cid" xmlns:w16="http://schemas.microsoft.com/office/word/2018/wordml" xmlns:w16sdtdh="http://schemas.microsoft.com/office/word/2020/wordml/sdtdatahash" xmlns:w16se="http://schemas.microsoft.com/office/word/2015/wordml/symex" xmlns:wpg="http://schemas.microsoft.com/office/word/2010/wordprocessingGroup" xmlns:wpi="http://schemas.microsoft.com/office/word/2010/wordprocessingInk" xmlns:wne="http://schemas.microsoft.com/office/word/2006/wordml" xmlns:wps="http://schemas.microsoft.com/office/word/2010/wordprocessingShape" mc:Ignorable="w14 w15 w16se w16cid w16 w16cex w16sdtdh wp14">
+<w:document xmlns:wpc="http://schemas.microsoft.com/office/word/2010/wordprocessingCanvas" xmlns:cx="http://schemas.microsoft.com/office/drawing/2014/chartex" xmlns:cx1="http://schemas.microsoft.com/office/drawing/2015/9/8/chartex" xmlns:cx2="http://schemas.microsoft.com/office/drawing/2015/10/21/chartex" xmlns:cx3="http://schemas.microsoft.com/office/drawing/2016/5/9/chartex" xmlns:cx4="http://schemas.microsoft.com/office/drawing/2016/5/10/chartex" xmlns:cx5="http://schemas.microsoft.com/office/drawing/2016/5/11/chartex" xmlns:cx6="http://schemas.microsoft.com/office/drawing/2016/5/12/chartex" xmlns:cx7="http://schemas.microsoft.com/office/drawing/2016/5/13/chartex" xmlns:cx8="http://schemas.microsoft.com/office/drawing/2016/5/14/chartex" xmlns:mc="http://schemas.openxmlformats.org/markup-compatibility/2006" xmlns:aink="http://schemas.microsoft.com/office/drawing/2016/ink" xmlns:am3d="http://schemas.microsoft.com/office/drawing/2017/model3d" xmlns:o="urn:schemas-microsoft-com:office:office" xmlns:oel="http://schemas.microsoft.com/office/2019/extlst" xmlns:r="http://schemas.openxmlformats.org/officeDocument/2006/relationships" xmlns:m="http://schemas.openxmlformats.org/officeDocument/2006/math" xmlns:v="urn:schemas-microsoft-com:vml" xmlns:wp14="http://schemas.microsoft.com/office/word/2010/wordprocessingDrawing" xmlns:wp="http://schemas.openxmlformats.org/drawingml/2006/wordprocessingDrawing" xmlns:w10="urn:schemas-microsoft-com:office:word" xmlns:w="http://schemas.openxmlformats.org/wordprocessingml/2006/main" xmlns:w14="http://schemas.microsoft.com/office/word/2010/wordml" xmlns:w15="http://schemas.microsoft.com/office/word/2012/wordml" xmlns:w16cex="http://schemas.microsoft.com/office/word/2018/wordml/cex" xmlns:w16cid="http://schemas.microsoft.com/office/word/2016/wordml/cid" xmlns:w16="http://schemas.microsoft.com/office/word/2018/wordml" xmlns:w16sdtdh="http://schemas.microsoft.com/office/word/2020/wordml/sdtdatahash" xmlns:w16se="http://schemas.microsoft.com/office/word/2015/wordml/symex" xmlns:wpg="http://schemas.microsoft.com/office/word/2010/wordprocessingGroup" xmlns:wpi="http://schemas.microsoft.com/office/word/2010/wordprocessingInk" xmlns:wne="http://schemas.microsoft.com/office/word/2006/wordml" xmlns:wps="http://schemas.microsoft.com/office/word/2010/wordprocessingShape" mc:Ignorable="w14 w15 w16se w16cid w16 w16cex w16sdtdh wp14">
   <w:body>
     <w:p>
       <w:pPr>
@@ -16,18 +16,14 @@
           <w:rFonts w:ascii="Source Sans Pro" w:hAnsi="Source Sans Pro"/>
           <w:color w:val="1F1F1F"/>
         </w:rPr>
-        <w:t>S</w:t>
-      </w:r>
+        <w:t>Storyboarding</w:t>
+      </w:r>
+    </w:p>
+    <w:p>
       <w:r>
         <w:rPr>
-          <w:rFonts w:ascii="Source Sans Pro" w:hAnsi="Source Sans Pro"/>
-          <w:color w:val="1F1F1F"/>
+          <w:noProof/>
         </w:rPr>
-        <w:t>toryboarding</w:t>
-      </w:r>
-    </w:p>
-    <w:p>
-      <w:r>
         <w:drawing>
           <wp:inline distT="0" distB="0" distL="0" distR="0" wp14:anchorId="1F1C5CFB" wp14:editId="3D2467B2">
             <wp:extent cx="5731510" cy="1511935"/>
@@ -72,6 +68,9 @@
     </w:p>
     <w:p>
       <w:r>
+        <w:rPr>
+          <w:noProof/>
+        </w:rPr>
         <w:drawing>
           <wp:inline distT="0" distB="0" distL="0" distR="0" wp14:anchorId="3D566A3B" wp14:editId="2010F8F2">
             <wp:extent cx="5731510" cy="1921510"/>
@@ -111,6 +110,9 @@
     </w:p>
     <w:p>
       <w:r>
+        <w:rPr>
+          <w:noProof/>
+        </w:rPr>
         <w:drawing>
           <wp:inline distT="0" distB="0" distL="0" distR="0" wp14:anchorId="3C9EA090" wp14:editId="1E8AD9A3">
             <wp:extent cx="5731510" cy="2667635"/>
@@ -150,6 +152,9 @@
     </w:p>
     <w:p>
       <w:r>
+        <w:rPr>
+          <w:noProof/>
+        </w:rPr>
         <w:lastRenderedPageBreak/>
         <w:drawing>
           <wp:inline distT="0" distB="0" distL="0" distR="0" wp14:anchorId="6DAC9C2E" wp14:editId="4A3E8A9B">
@@ -190,6 +195,9 @@
     </w:p>
     <w:p>
       <w:r>
+        <w:rPr>
+          <w:noProof/>
+        </w:rPr>
         <w:drawing>
           <wp:inline distT="0" distB="0" distL="0" distR="0" wp14:anchorId="4CCCAD35" wp14:editId="757B2B2A">
             <wp:extent cx="5731510" cy="3552190"/>
@@ -229,6 +237,9 @@
     </w:p>
     <w:p>
       <w:r>
+        <w:rPr>
+          <w:noProof/>
+        </w:rPr>
         <w:lastRenderedPageBreak/>
         <w:drawing>
           <wp:inline distT="0" distB="0" distL="0" distR="0" wp14:anchorId="38F3BC04" wp14:editId="7980AE0E">
@@ -284,6 +295,9 @@
     </w:p>
     <w:p>
       <w:r>
+        <w:rPr>
+          <w:noProof/>
+        </w:rPr>
         <w:lastRenderedPageBreak/>
         <w:drawing>
           <wp:inline distT="0" distB="0" distL="0" distR="0" wp14:anchorId="3A6A8D81" wp14:editId="24C34FF4">
@@ -324,6 +338,9 @@
     </w:p>
     <w:p>
       <w:r>
+        <w:rPr>
+          <w:noProof/>
+        </w:rPr>
         <w:drawing>
           <wp:inline distT="0" distB="0" distL="0" distR="0" wp14:anchorId="7ACB82D7" wp14:editId="6C67748E">
             <wp:extent cx="4334480" cy="2457793"/>
@@ -363,6 +380,9 @@
     </w:p>
     <w:p>
       <w:r>
+        <w:rPr>
+          <w:noProof/>
+        </w:rPr>
         <w:drawing>
           <wp:inline distT="0" distB="0" distL="0" distR="0" wp14:anchorId="7882FD0D" wp14:editId="0AF249B7">
             <wp:extent cx="5731510" cy="2399030"/>
@@ -402,6 +422,9 @@
     </w:p>
     <w:p>
       <w:r>
+        <w:rPr>
+          <w:noProof/>
+        </w:rPr>
         <w:lastRenderedPageBreak/>
         <w:drawing>
           <wp:inline distT="0" distB="0" distL="0" distR="0" wp14:anchorId="18270B78" wp14:editId="4DA81A73">
@@ -442,6 +465,9 @@
     </w:p>
     <w:p>
       <w:r>
+        <w:rPr>
+          <w:noProof/>
+        </w:rPr>
         <w:drawing>
           <wp:inline distT="0" distB="0" distL="0" distR="0" wp14:anchorId="1060FEA5" wp14:editId="7415AE78">
             <wp:extent cx="4153480" cy="4010585"/>
@@ -481,6 +507,9 @@
     </w:p>
     <w:p>
       <w:r>
+        <w:rPr>
+          <w:noProof/>
+        </w:rPr>
         <w:lastRenderedPageBreak/>
         <w:drawing>
           <wp:inline distT="0" distB="0" distL="0" distR="0" wp14:anchorId="2395B4EF" wp14:editId="414AF497">
@@ -507,6 +536,403 @@
                     <a:xfrm>
                       <a:off x="0" y="0"/>
                       <a:ext cx="4420217" cy="4182059"/>
+                    </a:xfrm>
+                    <a:prstGeom prst="rect">
+                      <a:avLst/>
+                    </a:prstGeom>
+                  </pic:spPr>
+                </pic:pic>
+              </a:graphicData>
+            </a:graphic>
+          </wp:inline>
+        </w:drawing>
+      </w:r>
+    </w:p>
+    <w:p>
+      <w:r>
+        <w:t xml:space="preserve">G -&gt; </w:t>
+      </w:r>
+      <w:r>
+        <w:rPr>
+          <w:b/>
+          <w:bCs/>
+        </w:rPr>
+        <w:t>Goals</w:t>
+      </w:r>
+      <w:r>
+        <w:t xml:space="preserve"> are something that user wants to achieve</w:t>
+      </w:r>
+    </w:p>
+    <w:p>
+      <w:r>
+        <w:t xml:space="preserve">O -&gt; </w:t>
+      </w:r>
+      <w:r>
+        <w:rPr>
+          <w:b/>
+          <w:bCs/>
+        </w:rPr>
+        <w:t>Operators</w:t>
+      </w:r>
+      <w:r>
+        <w:t xml:space="preserve"> are action performed to achieve the goal (Functions)</w:t>
+      </w:r>
+    </w:p>
+    <w:p>
+      <w:r>
+        <w:t>M</w:t>
+      </w:r>
+      <w:r>
+        <w:t xml:space="preserve"> -&gt; </w:t>
+      </w:r>
+      <w:r>
+        <w:rPr>
+          <w:b/>
+          <w:bCs/>
+        </w:rPr>
+        <w:t>Methods</w:t>
+      </w:r>
+      <w:r>
+        <w:t xml:space="preserve"> are sequence of operators that accomplish a goal</w:t>
+      </w:r>
+    </w:p>
+    <w:p>
+      <w:r>
+        <w:t>S</w:t>
+      </w:r>
+      <w:r>
+        <w:t xml:space="preserve"> -&gt;</w:t>
+      </w:r>
+      <w:r>
+        <w:t xml:space="preserve"> </w:t>
+      </w:r>
+      <w:r>
+        <w:rPr>
+          <w:b/>
+          <w:bCs/>
+        </w:rPr>
+        <w:t xml:space="preserve">Selections </w:t>
+      </w:r>
+      <w:r>
+        <w:t>is a set of processes where there can be more than one method available to accomplish a goal</w:t>
+      </w:r>
+    </w:p>
+    <w:p>
+      <w:r>
+        <w:drawing>
+          <wp:inline distT="0" distB="0" distL="0" distR="0" wp14:anchorId="7721C9B6" wp14:editId="2EB11A06">
+            <wp:extent cx="4446631" cy="3162300"/>
+            <wp:effectExtent l="0" t="0" r="0" b="0"/>
+            <wp:docPr id="9" name="Picture 9" descr="Graphical user interface, text, application, Teams&#10;&#10;Description automatically generated"/>
+            <wp:cNvGraphicFramePr>
+              <a:graphicFrameLocks xmlns:a="http://schemas.openxmlformats.org/drawingml/2006/main" noChangeAspect="1"/>
+            </wp:cNvGraphicFramePr>
+            <a:graphic xmlns:a="http://schemas.openxmlformats.org/drawingml/2006/main">
+              <a:graphicData uri="http://schemas.openxmlformats.org/drawingml/2006/picture">
+                <pic:pic xmlns:pic="http://schemas.openxmlformats.org/drawingml/2006/picture">
+                  <pic:nvPicPr>
+                    <pic:cNvPr id="9" name="Picture 9" descr="Graphical user interface, text, application, Teams&#10;&#10;Description automatically generated"/>
+                    <pic:cNvPicPr/>
+                  </pic:nvPicPr>
+                  <pic:blipFill>
+                    <a:blip r:embed="rId16"/>
+                    <a:stretch>
+                      <a:fillRect/>
+                    </a:stretch>
+                  </pic:blipFill>
+                  <pic:spPr>
+                    <a:xfrm>
+                      <a:off x="0" y="0"/>
+                      <a:ext cx="4456622" cy="3169405"/>
+                    </a:xfrm>
+                    <a:prstGeom prst="rect">
+                      <a:avLst/>
+                    </a:prstGeom>
+                  </pic:spPr>
+                </pic:pic>
+              </a:graphicData>
+            </a:graphic>
+          </wp:inline>
+        </w:drawing>
+      </w:r>
+    </w:p>
+    <w:p>
+      <w:pPr>
+        <w:pStyle w:val="Title"/>
+      </w:pPr>
+      <w:r>
+        <w:lastRenderedPageBreak/>
+        <w:t>GOMS-KLM</w:t>
+      </w:r>
+    </w:p>
+    <w:p>
+      <w:r>
+        <w:t>K -&gt; Keystroke are key pressed on keyboard or point and click</w:t>
+      </w:r>
+    </w:p>
+    <w:p>
+      <w:r>
+        <w:t>L -&gt; Level</w:t>
+      </w:r>
+    </w:p>
+    <w:p>
+      <w:r>
+        <w:t>M -&gt; Model</w:t>
+      </w:r>
+    </w:p>
+    <w:p>
+      <w:hyperlink r:id="rId17" w:history="1">
+        <w:r>
+          <w:rPr>
+            <w:rStyle w:val="Hyperlink"/>
+          </w:rPr>
+          <w:t>https://en.wikipedia.org/wiki/Keystroke-level_model</w:t>
+        </w:r>
+      </w:hyperlink>
+      <w:r>
+        <w:t xml:space="preserve"> </w:t>
+      </w:r>
+    </w:p>
+    <w:p>
+      <w:r>
+        <w:drawing>
+          <wp:inline distT="0" distB="0" distL="0" distR="0" wp14:anchorId="02ABDF5E" wp14:editId="67F9EE2C">
+            <wp:extent cx="5731510" cy="5126990"/>
+            <wp:effectExtent l="0" t="0" r="2540" b="0"/>
+            <wp:docPr id="10" name="Picture 10" descr="Graphical user interface, text, application&#10;&#10;Description automatically generated"/>
+            <wp:cNvGraphicFramePr>
+              <a:graphicFrameLocks xmlns:a="http://schemas.openxmlformats.org/drawingml/2006/main" noChangeAspect="1"/>
+            </wp:cNvGraphicFramePr>
+            <a:graphic xmlns:a="http://schemas.openxmlformats.org/drawingml/2006/main">
+              <a:graphicData uri="http://schemas.openxmlformats.org/drawingml/2006/picture">
+                <pic:pic xmlns:pic="http://schemas.openxmlformats.org/drawingml/2006/picture">
+                  <pic:nvPicPr>
+                    <pic:cNvPr id="10" name="Picture 10" descr="Graphical user interface, text, application&#10;&#10;Description automatically generated"/>
+                    <pic:cNvPicPr/>
+                  </pic:nvPicPr>
+                  <pic:blipFill>
+                    <a:blip r:embed="rId18"/>
+                    <a:stretch>
+                      <a:fillRect/>
+                    </a:stretch>
+                  </pic:blipFill>
+                  <pic:spPr>
+                    <a:xfrm>
+                      <a:off x="0" y="0"/>
+                      <a:ext cx="5731510" cy="5126990"/>
+                    </a:xfrm>
+                    <a:prstGeom prst="rect">
+                      <a:avLst/>
+                    </a:prstGeom>
+                  </pic:spPr>
+                </pic:pic>
+              </a:graphicData>
+            </a:graphic>
+          </wp:inline>
+        </w:drawing>
+      </w:r>
+    </w:p>
+    <w:p>
+      <w:pPr>
+        <w:pStyle w:val="Title"/>
+      </w:pPr>
+      <w:r>
+        <w:t>Normans Action Cycle</w:t>
+      </w:r>
+    </w:p>
+    <w:p>
+      <w:r>
+        <w:t>E</w:t>
+      </w:r>
+      <w:r>
+        <w:t>valuate the state of the system based on our execution.</w:t>
+      </w:r>
+    </w:p>
+    <w:p>
+      <w:r>
+        <w:drawing>
+          <wp:inline distT="0" distB="0" distL="0" distR="0" wp14:anchorId="345E39C6" wp14:editId="218C7630">
+            <wp:extent cx="2795691" cy="1304925"/>
+            <wp:effectExtent l="0" t="0" r="5080" b="0"/>
+            <wp:docPr id="15" name="Picture 15" descr="Letter&#10;&#10;Description automatically generated"/>
+            <wp:cNvGraphicFramePr>
+              <a:graphicFrameLocks xmlns:a="http://schemas.openxmlformats.org/drawingml/2006/main" noChangeAspect="1"/>
+            </wp:cNvGraphicFramePr>
+            <a:graphic xmlns:a="http://schemas.openxmlformats.org/drawingml/2006/main">
+              <a:graphicData uri="http://schemas.openxmlformats.org/drawingml/2006/picture">
+                <pic:pic xmlns:pic="http://schemas.openxmlformats.org/drawingml/2006/picture">
+                  <pic:nvPicPr>
+                    <pic:cNvPr id="15" name="Picture 15" descr="Letter&#10;&#10;Description automatically generated"/>
+                    <pic:cNvPicPr/>
+                  </pic:nvPicPr>
+                  <pic:blipFill>
+                    <a:blip r:embed="rId19"/>
+                    <a:stretch>
+                      <a:fillRect/>
+                    </a:stretch>
+                  </pic:blipFill>
+                  <pic:spPr>
+                    <a:xfrm>
+                      <a:off x="0" y="0"/>
+                      <a:ext cx="2825598" cy="1318884"/>
+                    </a:xfrm>
+                    <a:prstGeom prst="rect">
+                      <a:avLst/>
+                    </a:prstGeom>
+                  </pic:spPr>
+                </pic:pic>
+              </a:graphicData>
+            </a:graphic>
+          </wp:inline>
+        </w:drawing>
+      </w:r>
+    </w:p>
+    <w:p>
+      <w:r>
+        <w:lastRenderedPageBreak/>
+        <w:drawing>
+          <wp:inline distT="0" distB="0" distL="0" distR="0" wp14:anchorId="5D29A7EA" wp14:editId="44BD30E0">
+            <wp:extent cx="5731510" cy="3957320"/>
+            <wp:effectExtent l="0" t="0" r="2540" b="5080"/>
+            <wp:docPr id="16" name="Picture 16" descr="Graphical user interface, text, application, Teams&#10;&#10;Description automatically generated"/>
+            <wp:cNvGraphicFramePr>
+              <a:graphicFrameLocks xmlns:a="http://schemas.openxmlformats.org/drawingml/2006/main" noChangeAspect="1"/>
+            </wp:cNvGraphicFramePr>
+            <a:graphic xmlns:a="http://schemas.openxmlformats.org/drawingml/2006/main">
+              <a:graphicData uri="http://schemas.openxmlformats.org/drawingml/2006/picture">
+                <pic:pic xmlns:pic="http://schemas.openxmlformats.org/drawingml/2006/picture">
+                  <pic:nvPicPr>
+                    <pic:cNvPr id="16" name="Picture 16" descr="Graphical user interface, text, application, Teams&#10;&#10;Description automatically generated"/>
+                    <pic:cNvPicPr/>
+                  </pic:nvPicPr>
+                  <pic:blipFill>
+                    <a:blip r:embed="rId20"/>
+                    <a:stretch>
+                      <a:fillRect/>
+                    </a:stretch>
+                  </pic:blipFill>
+                  <pic:spPr>
+                    <a:xfrm>
+                      <a:off x="0" y="0"/>
+                      <a:ext cx="5731510" cy="3957320"/>
+                    </a:xfrm>
+                    <a:prstGeom prst="rect">
+                      <a:avLst/>
+                    </a:prstGeom>
+                  </pic:spPr>
+                </pic:pic>
+              </a:graphicData>
+            </a:graphic>
+          </wp:inline>
+        </w:drawing>
+      </w:r>
+    </w:p>
+    <w:p>
+      <w:r>
+        <w:drawing>
+          <wp:inline distT="0" distB="0" distL="0" distR="0" wp14:anchorId="5652759C" wp14:editId="02DA98AF">
+            <wp:extent cx="5731510" cy="2874645"/>
+            <wp:effectExtent l="0" t="0" r="2540" b="1905"/>
+            <wp:docPr id="17" name="Picture 17" descr="Text, letter&#10;&#10;Description automatically generated"/>
+            <wp:cNvGraphicFramePr>
+              <a:graphicFrameLocks xmlns:a="http://schemas.openxmlformats.org/drawingml/2006/main" noChangeAspect="1"/>
+            </wp:cNvGraphicFramePr>
+            <a:graphic xmlns:a="http://schemas.openxmlformats.org/drawingml/2006/main">
+              <a:graphicData uri="http://schemas.openxmlformats.org/drawingml/2006/picture">
+                <pic:pic xmlns:pic="http://schemas.openxmlformats.org/drawingml/2006/picture">
+                  <pic:nvPicPr>
+                    <pic:cNvPr id="17" name="Picture 17" descr="Text, letter&#10;&#10;Description automatically generated"/>
+                    <pic:cNvPicPr/>
+                  </pic:nvPicPr>
+                  <pic:blipFill>
+                    <a:blip r:embed="rId21"/>
+                    <a:stretch>
+                      <a:fillRect/>
+                    </a:stretch>
+                  </pic:blipFill>
+                  <pic:spPr>
+                    <a:xfrm>
+                      <a:off x="0" y="0"/>
+                      <a:ext cx="5731510" cy="2874645"/>
+                    </a:xfrm>
+                    <a:prstGeom prst="rect">
+                      <a:avLst/>
+                    </a:prstGeom>
+                  </pic:spPr>
+                </pic:pic>
+              </a:graphicData>
+            </a:graphic>
+          </wp:inline>
+        </w:drawing>
+      </w:r>
+    </w:p>
+    <w:p>
+      <w:r>
+        <w:lastRenderedPageBreak/>
+        <w:drawing>
+          <wp:inline distT="0" distB="0" distL="0" distR="0" wp14:anchorId="33E9628D" wp14:editId="1B768F4B">
+            <wp:extent cx="5725324" cy="2810267"/>
+            <wp:effectExtent l="0" t="0" r="8890" b="9525"/>
+            <wp:docPr id="18" name="Picture 18" descr="Text, letter&#10;&#10;Description automatically generated"/>
+            <wp:cNvGraphicFramePr>
+              <a:graphicFrameLocks xmlns:a="http://schemas.openxmlformats.org/drawingml/2006/main" noChangeAspect="1"/>
+            </wp:cNvGraphicFramePr>
+            <a:graphic xmlns:a="http://schemas.openxmlformats.org/drawingml/2006/main">
+              <a:graphicData uri="http://schemas.openxmlformats.org/drawingml/2006/picture">
+                <pic:pic xmlns:pic="http://schemas.openxmlformats.org/drawingml/2006/picture">
+                  <pic:nvPicPr>
+                    <pic:cNvPr id="18" name="Picture 18" descr="Text, letter&#10;&#10;Description automatically generated"/>
+                    <pic:cNvPicPr/>
+                  </pic:nvPicPr>
+                  <pic:blipFill>
+                    <a:blip r:embed="rId22"/>
+                    <a:stretch>
+                      <a:fillRect/>
+                    </a:stretch>
+                  </pic:blipFill>
+                  <pic:spPr>
+                    <a:xfrm>
+                      <a:off x="0" y="0"/>
+                      <a:ext cx="5725324" cy="2810267"/>
+                    </a:xfrm>
+                    <a:prstGeom prst="rect">
+                      <a:avLst/>
+                    </a:prstGeom>
+                  </pic:spPr>
+                </pic:pic>
+              </a:graphicData>
+            </a:graphic>
+          </wp:inline>
+        </w:drawing>
+      </w:r>
+    </w:p>
+    <w:p>
+      <w:r>
+        <w:drawing>
+          <wp:inline distT="0" distB="0" distL="0" distR="0" wp14:anchorId="26C56F5F" wp14:editId="3A18FC2A">
+            <wp:extent cx="5731510" cy="4887595"/>
+            <wp:effectExtent l="0" t="0" r="2540" b="8255"/>
+            <wp:docPr id="19" name="Picture 19" descr="Graphical user interface, application&#10;&#10;Description automatically generated"/>
+            <wp:cNvGraphicFramePr>
+              <a:graphicFrameLocks xmlns:a="http://schemas.openxmlformats.org/drawingml/2006/main" noChangeAspect="1"/>
+            </wp:cNvGraphicFramePr>
+            <a:graphic xmlns:a="http://schemas.openxmlformats.org/drawingml/2006/main">
+              <a:graphicData uri="http://schemas.openxmlformats.org/drawingml/2006/picture">
+                <pic:pic xmlns:pic="http://schemas.openxmlformats.org/drawingml/2006/picture">
+                  <pic:nvPicPr>
+                    <pic:cNvPr id="19" name="Picture 19" descr="Graphical user interface, application&#10;&#10;Description automatically generated"/>
+                    <pic:cNvPicPr/>
+                  </pic:nvPicPr>
+                  <pic:blipFill>
+                    <a:blip r:embed="rId23"/>
+                    <a:stretch>
+                      <a:fillRect/>
+                    </a:stretch>
+                  </pic:blipFill>
+                  <pic:spPr>
+                    <a:xfrm>
+                      <a:off x="0" y="0"/>
+                      <a:ext cx="5731510" cy="4887595"/>
                     </a:xfrm>
                     <a:prstGeom prst="rect">
                       <a:avLst/>
@@ -1024,6 +1450,29 @@
       <w:szCs w:val="56"/>
     </w:rPr>
   </w:style>
+  <w:style w:type="character" w:styleId="Hyperlink">
+    <w:name w:val="Hyperlink"/>
+    <w:basedOn w:val="DefaultParagraphFont"/>
+    <w:uiPriority w:val="99"/>
+    <w:unhideWhenUsed/>
+    <w:rsid w:val="00120DD7"/>
+    <w:rPr>
+      <w:color w:val="0563C1" w:themeColor="hyperlink"/>
+      <w:u w:val="single"/>
+    </w:rPr>
+  </w:style>
+  <w:style w:type="character" w:styleId="UnresolvedMention">
+    <w:name w:val="Unresolved Mention"/>
+    <w:basedOn w:val="DefaultParagraphFont"/>
+    <w:uiPriority w:val="99"/>
+    <w:semiHidden/>
+    <w:unhideWhenUsed/>
+    <w:rsid w:val="00120DD7"/>
+    <w:rPr>
+      <w:color w:val="605E5C"/>
+      <w:shd w:val="clear" w:color="auto" w:fill="E1DFDD"/>
+    </w:rPr>
+  </w:style>
 </w:styles>
 </file>
 

</xml_diff>